<commit_message>
Remove “Objective C” at the last part of the proposal
</commit_message>
<xml_diff>
--- a/FYP/FYP Proposal/IS480 Project Proposal - Draft 2 (19th May 2016).docx
+++ b/FYP/FYP Proposal/IS480 Project Proposal - Draft 2 (19th May 2016).docx
@@ -159,8 +159,6 @@
         </w:rPr>
         <w:t>9</w:t>
       </w:r>
-      <w:bookmarkStart w:id="0" w:name="_GoBack"/>
-      <w:bookmarkEnd w:id="0"/>
       <w:r>
         <w:rPr>
           <w:rFonts w:ascii="Avenir Next Condensed" w:hAnsi="Avenir Next Condensed"/>
@@ -4588,8 +4586,19 @@
           <w:sz w:val="32"/>
           <w:szCs w:val="32"/>
         </w:rPr>
-        <w:t>Programming language: Swift/Objective C</w:t>
-      </w:r>
+        <w:t>Program</w:t>
+      </w:r>
+      <w:r>
+        <w:rPr>
+          <w:rFonts w:ascii="Avenir Next Condensed" w:eastAsia="Times New Roman" w:hAnsi="Avenir Next Condensed" w:cs="Arial"/>
+          <w:color w:val="000000"/>
+          <w:sz w:val="32"/>
+          <w:szCs w:val="32"/>
+        </w:rPr>
+        <w:t>ming language: Swift</w:t>
+      </w:r>
+      <w:bookmarkStart w:id="0" w:name="_GoBack"/>
+      <w:bookmarkEnd w:id="0"/>
     </w:p>
     <w:p>
       <w:pPr>

</xml_diff>